<commit_message>
refs #887 TODO Ausblick.docx
Former-commit-id: 18d9f1b86974e6272a35b5bddcceb0555812da04
</commit_message>
<xml_diff>
--- a/doc/Bericht/05_Technischer Bericht/08_Ausblick/Ausblick.docx
+++ b/doc/Bericht/05_Technischer Bericht/08_Ausblick/Ausblick.docx
@@ -4,27 +4,25 @@
   <w:body>
     <w:p>
       <w:pPr>
-        <w:pStyle w:val="Heading2"/>
+        <w:pStyle w:val="berschrift2"/>
       </w:pPr>
       <w:r>
         <w:t>Ausblick</w:t>
       </w:r>
-      <w:bookmarkStart w:id="0" w:name="_GoBack"/>
-      <w:bookmarkEnd w:id="0"/>
     </w:p>
     <w:p>
       <w:pPr>
-        <w:pStyle w:val="Heading3"/>
-      </w:pPr>
-      <w:bookmarkStart w:id="1" w:name="_Toc287347253"/>
+        <w:pStyle w:val="berschrift3"/>
+      </w:pPr>
+      <w:bookmarkStart w:id="0" w:name="_Toc287347253"/>
       <w:r>
         <w:t>Änderungsgeschichte</w:t>
       </w:r>
-      <w:bookmarkEnd w:id="1"/>
+      <w:bookmarkEnd w:id="0"/>
     </w:p>
     <w:tbl>
       <w:tblPr>
-        <w:tblStyle w:val="MediumShading1-Accent1"/>
+        <w:tblStyle w:val="MittlereSchattierung1-Akzent1"/>
         <w:tblW w:w="0" w:type="auto"/>
         <w:tblInd w:w="-34" w:type="dxa"/>
         <w:tblLook w:val="0420" w:firstRow="1" w:lastRow="0" w:firstColumn="0" w:lastColumn="0" w:noHBand="0" w:noVBand="1"/>
@@ -188,7 +186,7 @@
     </w:tbl>
     <w:p>
       <w:pPr>
-        <w:pStyle w:val="Heading3"/>
+        <w:pStyle w:val="berschrift3"/>
       </w:pPr>
       <w:r>
         <w:t>Ausblick</w:t>
@@ -213,7 +211,7 @@
       </w:r>
       <w:r>
         <w:rPr>
-          <w:rStyle w:val="FootnoteReference"/>
+          <w:rStyle w:val="Funotenzeichen"/>
         </w:rPr>
         <w:footnoteReference w:id="1"/>
       </w:r>
@@ -271,7 +269,7 @@
       </w:r>
       <w:r>
         <w:rPr>
-          <w:rStyle w:val="FootnoteReference"/>
+          <w:rStyle w:val="Funotenzeichen"/>
         </w:rPr>
         <w:footnoteReference w:id="2"/>
       </w:r>
@@ -316,6 +314,13 @@
         <w:br/>
         <w:t>Vereinzelte Design Elemente wie beispielsweise das Menu müssen nach dem Erwerb der Videowall auf die Grösse der Monitorfläche angepasst werden.</w:t>
       </w:r>
+    </w:p>
+    <w:p>
+      <w:r>
+        <w:t>TODO: Umsetzung weiterer User Stories für Videowall erwähnen. Beispielsweise Filterfunktion für Posterapplikation.</w:t>
+      </w:r>
+      <w:bookmarkStart w:id="1" w:name="_GoBack"/>
+      <w:bookmarkEnd w:id="1"/>
     </w:p>
     <w:sectPr>
       <w:headerReference w:type="default" r:id="rId9"/>
@@ -358,7 +363,7 @@
 <w:ftr xmlns:wpc="http://schemas.microsoft.com/office/word/2010/wordprocessingCanvas" xmlns:mc="http://schemas.openxmlformats.org/markup-compatibility/2006" xmlns:o="urn:schemas-microsoft-com:office:office" xmlns:r="http://schemas.openxmlformats.org/officeDocument/2006/relationships" xmlns:m="http://schemas.openxmlformats.org/officeDocument/2006/math" xmlns:v="urn:schemas-microsoft-com:vml" xmlns:wp14="http://schemas.microsoft.com/office/word/2010/wordprocessingDrawing" xmlns:wp="http://schemas.openxmlformats.org/drawingml/2006/wordprocessingDrawing" xmlns:w10="urn:schemas-microsoft-com:office:word" xmlns:w="http://schemas.openxmlformats.org/wordprocessingml/2006/main" xmlns:w14="http://schemas.microsoft.com/office/word/2010/wordml" xmlns:wpg="http://schemas.microsoft.com/office/word/2010/wordprocessingGroup" xmlns:wpi="http://schemas.microsoft.com/office/word/2010/wordprocessingInk" xmlns:wne="http://schemas.microsoft.com/office/word/2006/wordml" xmlns:wps="http://schemas.microsoft.com/office/word/2010/wordprocessingShape" mc:Ignorable="w14 wp14">
   <w:p>
     <w:pPr>
-      <w:pStyle w:val="Footer"/>
+      <w:pStyle w:val="Fuzeile"/>
     </w:pPr>
     <w:r>
       <w:t xml:space="preserve">HSR </w:t>
@@ -394,7 +399,7 @@
       <w:rPr>
         <w:noProof/>
       </w:rPr>
-      <w:t>8. Juni 2012</w:t>
+      <w:t>9. Juni 2012</w:t>
     </w:r>
     <w:r>
       <w:fldChar w:fldCharType="end"/>
@@ -446,16 +451,31 @@
       </w:rPr>
       <w:t xml:space="preserve"> von </w:t>
     </w:r>
-    <w:fldSimple w:instr="NUMPAGES  \* Arabic  \* MERGEFORMAT">
-      <w:r>
-        <w:rPr>
-          <w:b/>
-          <w:noProof/>
-          <w:lang w:val="de-DE"/>
-        </w:rPr>
-        <w:t>1</w:t>
-      </w:r>
-    </w:fldSimple>
+    <w:r>
+      <w:fldChar w:fldCharType="begin"/>
+    </w:r>
+    <w:r>
+      <w:instrText>NUMPAGES  \* Arabic  \* MERGEFORMAT</w:instrText>
+    </w:r>
+    <w:r>
+      <w:fldChar w:fldCharType="separate"/>
+    </w:r>
+    <w:r>
+      <w:rPr>
+        <w:b/>
+        <w:noProof/>
+        <w:lang w:val="de-DE"/>
+      </w:rPr>
+      <w:t>1</w:t>
+    </w:r>
+    <w:r>
+      <w:rPr>
+        <w:b/>
+        <w:noProof/>
+        <w:lang w:val="de-DE"/>
+      </w:rPr>
+      <w:fldChar w:fldCharType="end"/>
+    </w:r>
   </w:p>
 </w:ftr>
 </file>
@@ -485,11 +505,11 @@
   <w:footnote w:id="1">
     <w:p>
       <w:pPr>
-        <w:pStyle w:val="FootnoteText"/>
+        <w:pStyle w:val="Funotentext"/>
       </w:pPr>
       <w:r>
         <w:rPr>
-          <w:rStyle w:val="FootnoteReference"/>
+          <w:rStyle w:val="Funotenzeichen"/>
         </w:rPr>
         <w:footnoteRef/>
       </w:r>
@@ -509,11 +529,11 @@
   <w:footnote w:id="2">
     <w:p>
       <w:pPr>
-        <w:pStyle w:val="FootnoteText"/>
+        <w:pStyle w:val="Funotentext"/>
       </w:pPr>
       <w:r>
         <w:rPr>
-          <w:rStyle w:val="FootnoteReference"/>
+          <w:rStyle w:val="Funotenzeichen"/>
         </w:rPr>
         <w:footnoteRef/>
       </w:r>
@@ -557,7 +577,7 @@
 <w:hdr xmlns:wpc="http://schemas.microsoft.com/office/word/2010/wordprocessingCanvas" xmlns:mc="http://schemas.openxmlformats.org/markup-compatibility/2006" xmlns:o="urn:schemas-microsoft-com:office:office" xmlns:r="http://schemas.openxmlformats.org/officeDocument/2006/relationships" xmlns:m="http://schemas.openxmlformats.org/officeDocument/2006/math" xmlns:v="urn:schemas-microsoft-com:vml" xmlns:wp14="http://schemas.microsoft.com/office/word/2010/wordprocessingDrawing" xmlns:wp="http://schemas.openxmlformats.org/drawingml/2006/wordprocessingDrawing" xmlns:w10="urn:schemas-microsoft-com:office:word" xmlns:w="http://schemas.openxmlformats.org/wordprocessingml/2006/main" xmlns:w14="http://schemas.microsoft.com/office/word/2010/wordml" xmlns:wpg="http://schemas.microsoft.com/office/word/2010/wordprocessingGroup" xmlns:wpi="http://schemas.microsoft.com/office/word/2010/wordprocessingInk" xmlns:wne="http://schemas.microsoft.com/office/word/2006/wordml" xmlns:wps="http://schemas.microsoft.com/office/word/2010/wordprocessingShape" mc:Ignorable="w14 wp14">
   <w:p>
     <w:pPr>
-      <w:pStyle w:val="Header"/>
+      <w:pStyle w:val="Kopfzeile"/>
     </w:pPr>
     <w:r>
       <w:tab/>
@@ -863,7 +883,7 @@
     <w:lvl w:ilvl="0">
       <w:start w:val="1"/>
       <w:numFmt w:val="upperRoman"/>
-      <w:pStyle w:val="Heading1"/>
+      <w:pStyle w:val="berschrift1"/>
       <w:lvlText w:val="%1."/>
       <w:lvlJc w:val="left"/>
       <w:pPr>
@@ -876,7 +896,7 @@
     <w:lvl w:ilvl="1">
       <w:start w:val="1"/>
       <w:numFmt w:val="decimal"/>
-      <w:pStyle w:val="Heading2"/>
+      <w:pStyle w:val="berschrift2"/>
       <w:lvlText w:val="%1.%2"/>
       <w:lvlJc w:val="left"/>
       <w:pPr>
@@ -886,7 +906,7 @@
     <w:lvl w:ilvl="2">
       <w:start w:val="1"/>
       <w:numFmt w:val="decimal"/>
-      <w:pStyle w:val="Heading3"/>
+      <w:pStyle w:val="berschrift3"/>
       <w:lvlText w:val="%1.%2.%3"/>
       <w:lvlJc w:val="left"/>
       <w:pPr>
@@ -896,7 +916,7 @@
     <w:lvl w:ilvl="3">
       <w:start w:val="1"/>
       <w:numFmt w:val="decimal"/>
-      <w:pStyle w:val="Heading4"/>
+      <w:pStyle w:val="berschrift4"/>
       <w:lvlText w:val="%1.%2.%3.%4"/>
       <w:lvlJc w:val="left"/>
       <w:pPr>
@@ -906,7 +926,7 @@
     <w:lvl w:ilvl="4">
       <w:start w:val="1"/>
       <w:numFmt w:val="decimal"/>
-      <w:pStyle w:val="Heading5"/>
+      <w:pStyle w:val="berschrift5"/>
       <w:lvlText w:val="%1.%2.%3.%4.%5"/>
       <w:lvlJc w:val="left"/>
       <w:pPr>
@@ -916,7 +936,7 @@
     <w:lvl w:ilvl="5">
       <w:start w:val="1"/>
       <w:numFmt w:val="decimal"/>
-      <w:pStyle w:val="Heading6"/>
+      <w:pStyle w:val="berschrift6"/>
       <w:lvlText w:val="%1.%2.%3.%4.%5.%6"/>
       <w:lvlJc w:val="left"/>
       <w:pPr>
@@ -926,7 +946,7 @@
     <w:lvl w:ilvl="6">
       <w:start w:val="1"/>
       <w:numFmt w:val="decimal"/>
-      <w:pStyle w:val="Heading7"/>
+      <w:pStyle w:val="berschrift7"/>
       <w:lvlText w:val="%1.%2.%3.%4.%5.%6.%7"/>
       <w:lvlJc w:val="left"/>
       <w:pPr>
@@ -936,7 +956,7 @@
     <w:lvl w:ilvl="7">
       <w:start w:val="1"/>
       <w:numFmt w:val="decimal"/>
-      <w:pStyle w:val="Heading8"/>
+      <w:pStyle w:val="berschrift8"/>
       <w:lvlText w:val="%1.%2.%3.%4.%5.%6.%7.%8"/>
       <w:lvlJc w:val="left"/>
       <w:pPr>
@@ -946,7 +966,7 @@
     <w:lvl w:ilvl="8">
       <w:start w:val="1"/>
       <w:numFmt w:val="decimal"/>
-      <w:pStyle w:val="Heading9"/>
+      <w:pStyle w:val="berschrift9"/>
       <w:lvlText w:val="%1.%2.%3.%4.%5.%6.%7.%8.%9"/>
       <w:lvlJc w:val="left"/>
       <w:pPr>
@@ -1330,7 +1350,7 @@
     <w:lsdException w:name="Bibliography" w:uiPriority="37"/>
     <w:lsdException w:name="TOC Heading" w:uiPriority="39" w:qFormat="1"/>
   </w:latentStyles>
-  <w:style w:type="paragraph" w:default="1" w:styleId="Normal">
+  <w:style w:type="paragraph" w:default="1" w:styleId="Standard">
     <w:name w:val="Normal"/>
     <w:qFormat/>
     <w:rsid w:val="003C3BB7"/>
@@ -1339,11 +1359,11 @@
       <w:szCs w:val="20"/>
     </w:rPr>
   </w:style>
-  <w:style w:type="paragraph" w:styleId="Heading1">
+  <w:style w:type="paragraph" w:styleId="berschrift1">
     <w:name w:val="heading 1"/>
-    <w:basedOn w:val="Normal"/>
-    <w:next w:val="Normal"/>
-    <w:link w:val="Heading1Char"/>
+    <w:basedOn w:val="Standard"/>
+    <w:next w:val="Standard"/>
+    <w:link w:val="berschrift1Zchn"/>
     <w:uiPriority w:val="9"/>
     <w:qFormat/>
     <w:rsid w:val="00C90DFA"/>
@@ -1365,11 +1385,11 @@
       <w:szCs w:val="22"/>
     </w:rPr>
   </w:style>
-  <w:style w:type="paragraph" w:styleId="Heading2">
+  <w:style w:type="paragraph" w:styleId="berschrift2">
     <w:name w:val="heading 2"/>
-    <w:basedOn w:val="Normal"/>
-    <w:next w:val="Normal"/>
-    <w:link w:val="Heading2Char"/>
+    <w:basedOn w:val="Standard"/>
+    <w:next w:val="Standard"/>
+    <w:link w:val="berschrift2Zchn"/>
     <w:uiPriority w:val="9"/>
     <w:unhideWhenUsed/>
     <w:qFormat/>
@@ -1399,11 +1419,11 @@
       <w:szCs w:val="22"/>
     </w:rPr>
   </w:style>
-  <w:style w:type="paragraph" w:styleId="Heading3">
+  <w:style w:type="paragraph" w:styleId="berschrift3">
     <w:name w:val="heading 3"/>
-    <w:basedOn w:val="Normal"/>
-    <w:next w:val="Normal"/>
-    <w:link w:val="Heading3Char"/>
+    <w:basedOn w:val="Standard"/>
+    <w:next w:val="Standard"/>
+    <w:link w:val="berschrift3Zchn"/>
     <w:uiPriority w:val="9"/>
     <w:unhideWhenUsed/>
     <w:qFormat/>
@@ -1428,11 +1448,11 @@
       <w:szCs w:val="22"/>
     </w:rPr>
   </w:style>
-  <w:style w:type="paragraph" w:styleId="Heading4">
+  <w:style w:type="paragraph" w:styleId="berschrift4">
     <w:name w:val="heading 4"/>
-    <w:basedOn w:val="Normal"/>
-    <w:next w:val="Normal"/>
-    <w:link w:val="Heading4Char"/>
+    <w:basedOn w:val="Standard"/>
+    <w:next w:val="Standard"/>
+    <w:link w:val="berschrift4Zchn"/>
     <w:uiPriority w:val="9"/>
     <w:unhideWhenUsed/>
     <w:qFormat/>
@@ -1457,11 +1477,11 @@
       <w:szCs w:val="22"/>
     </w:rPr>
   </w:style>
-  <w:style w:type="paragraph" w:styleId="Heading5">
+  <w:style w:type="paragraph" w:styleId="berschrift5">
     <w:name w:val="heading 5"/>
-    <w:basedOn w:val="Normal"/>
-    <w:next w:val="Normal"/>
-    <w:link w:val="Heading5Char"/>
+    <w:basedOn w:val="Standard"/>
+    <w:next w:val="Standard"/>
+    <w:link w:val="berschrift5Zchn"/>
     <w:uiPriority w:val="9"/>
     <w:unhideWhenUsed/>
     <w:qFormat/>
@@ -1487,11 +1507,11 @@
       <w:szCs w:val="22"/>
     </w:rPr>
   </w:style>
-  <w:style w:type="paragraph" w:styleId="Heading6">
+  <w:style w:type="paragraph" w:styleId="berschrift6">
     <w:name w:val="heading 6"/>
-    <w:basedOn w:val="Normal"/>
-    <w:next w:val="Normal"/>
-    <w:link w:val="Heading6Char"/>
+    <w:basedOn w:val="Standard"/>
+    <w:next w:val="Standard"/>
+    <w:link w:val="berschrift6Zchn"/>
     <w:uiPriority w:val="9"/>
     <w:unhideWhenUsed/>
     <w:qFormat/>
@@ -1512,11 +1532,11 @@
       <w:szCs w:val="22"/>
     </w:rPr>
   </w:style>
-  <w:style w:type="paragraph" w:styleId="Heading7">
+  <w:style w:type="paragraph" w:styleId="berschrift7">
     <w:name w:val="heading 7"/>
-    <w:basedOn w:val="Normal"/>
-    <w:next w:val="Normal"/>
-    <w:link w:val="Heading7Char"/>
+    <w:basedOn w:val="Standard"/>
+    <w:next w:val="Standard"/>
+    <w:link w:val="berschrift7Zchn"/>
     <w:uiPriority w:val="9"/>
     <w:semiHidden/>
     <w:unhideWhenUsed/>
@@ -1538,11 +1558,11 @@
       <w:szCs w:val="22"/>
     </w:rPr>
   </w:style>
-  <w:style w:type="paragraph" w:styleId="Heading8">
+  <w:style w:type="paragraph" w:styleId="berschrift8">
     <w:name w:val="heading 8"/>
-    <w:basedOn w:val="Normal"/>
-    <w:next w:val="Normal"/>
-    <w:link w:val="Heading8Char"/>
+    <w:basedOn w:val="Standard"/>
+    <w:next w:val="Standard"/>
+    <w:link w:val="berschrift8Zchn"/>
     <w:uiPriority w:val="9"/>
     <w:semiHidden/>
     <w:unhideWhenUsed/>
@@ -1563,11 +1583,11 @@
       <w:szCs w:val="18"/>
     </w:rPr>
   </w:style>
-  <w:style w:type="paragraph" w:styleId="Heading9">
+  <w:style w:type="paragraph" w:styleId="berschrift9">
     <w:name w:val="heading 9"/>
-    <w:basedOn w:val="Normal"/>
-    <w:next w:val="Normal"/>
-    <w:link w:val="Heading9Char"/>
+    <w:basedOn w:val="Standard"/>
+    <w:next w:val="Standard"/>
+    <w:link w:val="berschrift9Zchn"/>
     <w:uiPriority w:val="9"/>
     <w:semiHidden/>
     <w:unhideWhenUsed/>
@@ -1589,13 +1609,13 @@
       <w:szCs w:val="18"/>
     </w:rPr>
   </w:style>
-  <w:style w:type="character" w:default="1" w:styleId="DefaultParagraphFont">
+  <w:style w:type="character" w:default="1" w:styleId="Absatz-Standardschriftart">
     <w:name w:val="Default Paragraph Font"/>
     <w:uiPriority w:val="1"/>
     <w:semiHidden/>
     <w:unhideWhenUsed/>
   </w:style>
-  <w:style w:type="table" w:default="1" w:styleId="TableNormal">
+  <w:style w:type="table" w:default="1" w:styleId="NormaleTabelle">
     <w:name w:val="Normal Table"/>
     <w:uiPriority w:val="99"/>
     <w:semiHidden/>
@@ -1610,16 +1630,16 @@
       </w:tblCellMar>
     </w:tblPr>
   </w:style>
-  <w:style w:type="numbering" w:default="1" w:styleId="NoList">
+  <w:style w:type="numbering" w:default="1" w:styleId="KeineListe">
     <w:name w:val="No List"/>
     <w:uiPriority w:val="99"/>
     <w:semiHidden/>
     <w:unhideWhenUsed/>
   </w:style>
-  <w:style w:type="character" w:customStyle="1" w:styleId="Heading1Char">
-    <w:name w:val="Heading 1 Char"/>
-    <w:basedOn w:val="DefaultParagraphFont"/>
-    <w:link w:val="Heading1"/>
+  <w:style w:type="character" w:customStyle="1" w:styleId="berschrift1Zchn">
+    <w:name w:val="Überschrift 1 Zchn"/>
+    <w:basedOn w:val="Absatz-Standardschriftart"/>
+    <w:link w:val="berschrift1"/>
     <w:uiPriority w:val="9"/>
     <w:rsid w:val="00C90DFA"/>
     <w:rPr>
@@ -1631,10 +1651,10 @@
       <w:shd w:val="clear" w:color="auto" w:fill="FFFFFF" w:themeFill="background1"/>
     </w:rPr>
   </w:style>
-  <w:style w:type="character" w:customStyle="1" w:styleId="Heading2Char">
-    <w:name w:val="Heading 2 Char"/>
-    <w:basedOn w:val="DefaultParagraphFont"/>
-    <w:link w:val="Heading2"/>
+  <w:style w:type="character" w:customStyle="1" w:styleId="berschrift2Zchn">
+    <w:name w:val="Überschrift 2 Zchn"/>
+    <w:basedOn w:val="Absatz-Standardschriftart"/>
+    <w:link w:val="berschrift2"/>
     <w:uiPriority w:val="9"/>
     <w:rsid w:val="00402E1C"/>
     <w:rPr>
@@ -1646,9 +1666,9 @@
       <w:shd w:val="clear" w:color="auto" w:fill="5994CB"/>
     </w:rPr>
   </w:style>
-  <w:style w:type="table" w:styleId="TableGrid">
+  <w:style w:type="table" w:styleId="Tabellenraster">
     <w:name w:val="Table Grid"/>
-    <w:basedOn w:val="TableNormal"/>
+    <w:basedOn w:val="NormaleTabelle"/>
     <w:uiPriority w:val="59"/>
     <w:rsid w:val="00651384"/>
     <w:pPr>
@@ -1672,9 +1692,9 @@
       </w:tblCellMar>
     </w:tblPr>
   </w:style>
-  <w:style w:type="table" w:styleId="LightGrid-Accent1">
+  <w:style w:type="table" w:styleId="HellesRaster-Akzent1">
     <w:name w:val="Light Grid Accent 1"/>
-    <w:basedOn w:val="TableNormal"/>
+    <w:basedOn w:val="NormaleTabelle"/>
     <w:uiPriority w:val="62"/>
     <w:rsid w:val="00CB0412"/>
     <w:pPr>
@@ -1802,9 +1822,9 @@
       </w:tcPr>
     </w:tblStylePr>
   </w:style>
-  <w:style w:type="table" w:styleId="MediumShading1-Accent1">
+  <w:style w:type="table" w:styleId="MittlereSchattierung1-Akzent1">
     <w:name w:val="Medium Shading 1 Accent 1"/>
-    <w:basedOn w:val="TableNormal"/>
+    <w:basedOn w:val="NormaleTabelle"/>
     <w:uiPriority w:val="63"/>
     <w:rsid w:val="004A070C"/>
     <w:pPr>
@@ -1902,9 +1922,9 @@
       </w:tcPr>
     </w:tblStylePr>
   </w:style>
-  <w:style w:type="table" w:styleId="MediumList2-Accent1">
+  <w:style w:type="table" w:styleId="MittlereListe2-Akzent1">
     <w:name w:val="Medium List 2 Accent 1"/>
-    <w:basedOn w:val="TableNormal"/>
+    <w:basedOn w:val="NormaleTabelle"/>
     <w:uiPriority w:val="66"/>
     <w:rsid w:val="00CB0412"/>
     <w:pPr>
@@ -2030,9 +2050,9 @@
       </w:tcPr>
     </w:tblStylePr>
   </w:style>
-  <w:style w:type="table" w:styleId="MediumList1-Accent1">
+  <w:style w:type="table" w:styleId="MittlereListe1-Akzent1">
     <w:name w:val="Medium List 1 Accent 1"/>
-    <w:basedOn w:val="TableNormal"/>
+    <w:basedOn w:val="NormaleTabelle"/>
     <w:uiPriority w:val="65"/>
     <w:rsid w:val="00CB0412"/>
     <w:pPr>
@@ -2114,10 +2134,10 @@
       </w:tcPr>
     </w:tblStylePr>
   </w:style>
-  <w:style w:type="character" w:customStyle="1" w:styleId="Heading3Char">
-    <w:name w:val="Heading 3 Char"/>
-    <w:basedOn w:val="DefaultParagraphFont"/>
-    <w:link w:val="Heading3"/>
+  <w:style w:type="character" w:customStyle="1" w:styleId="berschrift3Zchn">
+    <w:name w:val="Überschrift 3 Zchn"/>
+    <w:basedOn w:val="Absatz-Standardschriftart"/>
+    <w:link w:val="berschrift3"/>
     <w:uiPriority w:val="9"/>
     <w:rsid w:val="00EA2F23"/>
     <w:rPr>
@@ -2127,10 +2147,10 @@
       <w:spacing w:val="15"/>
     </w:rPr>
   </w:style>
-  <w:style w:type="character" w:customStyle="1" w:styleId="Heading4Char">
-    <w:name w:val="Heading 4 Char"/>
-    <w:basedOn w:val="DefaultParagraphFont"/>
-    <w:link w:val="Heading4"/>
+  <w:style w:type="character" w:customStyle="1" w:styleId="berschrift4Zchn">
+    <w:name w:val="Überschrift 4 Zchn"/>
+    <w:basedOn w:val="Absatz-Standardschriftart"/>
+    <w:link w:val="berschrift4"/>
     <w:uiPriority w:val="9"/>
     <w:rsid w:val="006211F6"/>
     <w:rPr>
@@ -2139,10 +2159,10 @@
       <w:spacing w:val="10"/>
     </w:rPr>
   </w:style>
-  <w:style w:type="character" w:customStyle="1" w:styleId="Heading5Char">
-    <w:name w:val="Heading 5 Char"/>
-    <w:basedOn w:val="DefaultParagraphFont"/>
-    <w:link w:val="Heading5"/>
+  <w:style w:type="character" w:customStyle="1" w:styleId="berschrift5Zchn">
+    <w:name w:val="Überschrift 5 Zchn"/>
+    <w:basedOn w:val="Absatz-Standardschriftart"/>
+    <w:link w:val="berschrift5"/>
     <w:uiPriority w:val="9"/>
     <w:rsid w:val="00FB472D"/>
     <w:rPr>
@@ -2152,10 +2172,10 @@
       <w:spacing w:val="10"/>
     </w:rPr>
   </w:style>
-  <w:style w:type="character" w:customStyle="1" w:styleId="Heading6Char">
-    <w:name w:val="Heading 6 Char"/>
-    <w:basedOn w:val="DefaultParagraphFont"/>
-    <w:link w:val="Heading6"/>
+  <w:style w:type="character" w:customStyle="1" w:styleId="berschrift6Zchn">
+    <w:name w:val="Überschrift 6 Zchn"/>
+    <w:basedOn w:val="Absatz-Standardschriftart"/>
+    <w:link w:val="berschrift6"/>
     <w:uiPriority w:val="9"/>
     <w:rsid w:val="006211F6"/>
     <w:rPr>
@@ -2164,10 +2184,10 @@
       <w:spacing w:val="10"/>
     </w:rPr>
   </w:style>
-  <w:style w:type="character" w:customStyle="1" w:styleId="Heading7Char">
-    <w:name w:val="Heading 7 Char"/>
-    <w:basedOn w:val="DefaultParagraphFont"/>
-    <w:link w:val="Heading7"/>
+  <w:style w:type="character" w:customStyle="1" w:styleId="berschrift7Zchn">
+    <w:name w:val="Überschrift 7 Zchn"/>
+    <w:basedOn w:val="Absatz-Standardschriftart"/>
+    <w:link w:val="berschrift7"/>
     <w:uiPriority w:val="9"/>
     <w:semiHidden/>
     <w:rsid w:val="003C3BB7"/>
@@ -2177,10 +2197,10 @@
       <w:spacing w:val="10"/>
     </w:rPr>
   </w:style>
-  <w:style w:type="character" w:customStyle="1" w:styleId="Heading8Char">
-    <w:name w:val="Heading 8 Char"/>
-    <w:basedOn w:val="DefaultParagraphFont"/>
-    <w:link w:val="Heading8"/>
+  <w:style w:type="character" w:customStyle="1" w:styleId="berschrift8Zchn">
+    <w:name w:val="Überschrift 8 Zchn"/>
+    <w:basedOn w:val="Absatz-Standardschriftart"/>
+    <w:link w:val="berschrift8"/>
     <w:uiPriority w:val="9"/>
     <w:semiHidden/>
     <w:rsid w:val="003C3BB7"/>
@@ -2191,10 +2211,10 @@
       <w:szCs w:val="18"/>
     </w:rPr>
   </w:style>
-  <w:style w:type="character" w:customStyle="1" w:styleId="Heading9Char">
-    <w:name w:val="Heading 9 Char"/>
-    <w:basedOn w:val="DefaultParagraphFont"/>
-    <w:link w:val="Heading9"/>
+  <w:style w:type="character" w:customStyle="1" w:styleId="berschrift9Zchn">
+    <w:name w:val="Überschrift 9 Zchn"/>
+    <w:basedOn w:val="Absatz-Standardschriftart"/>
+    <w:link w:val="berschrift9"/>
     <w:uiPriority w:val="9"/>
     <w:semiHidden/>
     <w:rsid w:val="003C3BB7"/>
@@ -2206,10 +2226,10 @@
       <w:szCs w:val="18"/>
     </w:rPr>
   </w:style>
-  <w:style w:type="paragraph" w:styleId="Caption">
+  <w:style w:type="paragraph" w:styleId="Beschriftung">
     <w:name w:val="caption"/>
-    <w:basedOn w:val="Normal"/>
-    <w:next w:val="Normal"/>
+    <w:basedOn w:val="Standard"/>
+    <w:next w:val="Standard"/>
     <w:uiPriority w:val="35"/>
     <w:semiHidden/>
     <w:unhideWhenUsed/>
@@ -2223,11 +2243,11 @@
       <w:szCs w:val="16"/>
     </w:rPr>
   </w:style>
-  <w:style w:type="paragraph" w:styleId="Title">
+  <w:style w:type="paragraph" w:styleId="Titel">
     <w:name w:val="Title"/>
-    <w:basedOn w:val="Normal"/>
-    <w:next w:val="Normal"/>
-    <w:link w:val="TitleChar"/>
+    <w:basedOn w:val="Standard"/>
+    <w:next w:val="Standard"/>
+    <w:link w:val="TitelZchn"/>
     <w:uiPriority w:val="10"/>
     <w:qFormat/>
     <w:rsid w:val="005E2896"/>
@@ -2243,10 +2263,10 @@
       <w:szCs w:val="52"/>
     </w:rPr>
   </w:style>
-  <w:style w:type="character" w:customStyle="1" w:styleId="TitleChar">
-    <w:name w:val="Title Char"/>
-    <w:basedOn w:val="DefaultParagraphFont"/>
-    <w:link w:val="Title"/>
+  <w:style w:type="character" w:customStyle="1" w:styleId="TitelZchn">
+    <w:name w:val="Titel Zchn"/>
+    <w:basedOn w:val="Absatz-Standardschriftart"/>
+    <w:link w:val="Titel"/>
     <w:uiPriority w:val="10"/>
     <w:rsid w:val="005E2896"/>
     <w:rPr>
@@ -2258,11 +2278,11 @@
       <w:szCs w:val="52"/>
     </w:rPr>
   </w:style>
-  <w:style w:type="paragraph" w:styleId="Subtitle">
+  <w:style w:type="paragraph" w:styleId="Untertitel">
     <w:name w:val="Subtitle"/>
-    <w:basedOn w:val="Normal"/>
-    <w:next w:val="Normal"/>
-    <w:link w:val="SubtitleChar"/>
+    <w:basedOn w:val="Standard"/>
+    <w:next w:val="Standard"/>
+    <w:link w:val="UntertitelZchn"/>
     <w:uiPriority w:val="11"/>
     <w:qFormat/>
     <w:rsid w:val="003C3BB7"/>
@@ -2277,10 +2297,10 @@
       <w:szCs w:val="24"/>
     </w:rPr>
   </w:style>
-  <w:style w:type="character" w:customStyle="1" w:styleId="SubtitleChar">
-    <w:name w:val="Subtitle Char"/>
-    <w:basedOn w:val="DefaultParagraphFont"/>
-    <w:link w:val="Subtitle"/>
+  <w:style w:type="character" w:customStyle="1" w:styleId="UntertitelZchn">
+    <w:name w:val="Untertitel Zchn"/>
+    <w:basedOn w:val="Absatz-Standardschriftart"/>
+    <w:link w:val="Untertitel"/>
     <w:uiPriority w:val="11"/>
     <w:rsid w:val="003C3BB7"/>
     <w:rPr>
@@ -2291,7 +2311,7 @@
       <w:szCs w:val="24"/>
     </w:rPr>
   </w:style>
-  <w:style w:type="character" w:styleId="Strong">
+  <w:style w:type="character" w:styleId="Fett">
     <w:name w:val="Strong"/>
     <w:uiPriority w:val="22"/>
     <w:qFormat/>
@@ -2301,7 +2321,7 @@
       <w:bCs/>
     </w:rPr>
   </w:style>
-  <w:style w:type="character" w:styleId="Emphasis">
+  <w:style w:type="character" w:styleId="Hervorhebung">
     <w:name w:val="Emphasis"/>
     <w:uiPriority w:val="20"/>
     <w:qFormat/>
@@ -2312,10 +2332,10 @@
       <w:spacing w:val="5"/>
     </w:rPr>
   </w:style>
-  <w:style w:type="paragraph" w:styleId="NoSpacing">
+  <w:style w:type="paragraph" w:styleId="KeinLeerraum">
     <w:name w:val="No Spacing"/>
-    <w:basedOn w:val="Normal"/>
-    <w:link w:val="NoSpacingChar"/>
+    <w:basedOn w:val="Standard"/>
+    <w:link w:val="KeinLeerraumZchn"/>
     <w:uiPriority w:val="1"/>
     <w:qFormat/>
     <w:rsid w:val="003C3BB7"/>
@@ -2323,10 +2343,10 @@
       <w:spacing w:after="0"/>
     </w:pPr>
   </w:style>
-  <w:style w:type="character" w:customStyle="1" w:styleId="NoSpacingChar">
-    <w:name w:val="No Spacing Char"/>
-    <w:basedOn w:val="DefaultParagraphFont"/>
-    <w:link w:val="NoSpacing"/>
+  <w:style w:type="character" w:customStyle="1" w:styleId="KeinLeerraumZchn">
+    <w:name w:val="Kein Leerraum Zchn"/>
+    <w:basedOn w:val="Absatz-Standardschriftart"/>
+    <w:link w:val="KeinLeerraum"/>
     <w:uiPriority w:val="1"/>
     <w:rsid w:val="003C3BB7"/>
     <w:rPr>
@@ -2334,9 +2354,9 @@
       <w:szCs w:val="20"/>
     </w:rPr>
   </w:style>
-  <w:style w:type="paragraph" w:styleId="ListParagraph">
+  <w:style w:type="paragraph" w:styleId="Listenabsatz">
     <w:name w:val="List Paragraph"/>
-    <w:basedOn w:val="Normal"/>
+    <w:basedOn w:val="Standard"/>
     <w:uiPriority w:val="34"/>
     <w:qFormat/>
     <w:rsid w:val="003C3BB7"/>
@@ -2345,11 +2365,11 @@
       <w:contextualSpacing/>
     </w:pPr>
   </w:style>
-  <w:style w:type="paragraph" w:styleId="Quote">
+  <w:style w:type="paragraph" w:styleId="Zitat">
     <w:name w:val="Quote"/>
-    <w:basedOn w:val="Normal"/>
-    <w:next w:val="Normal"/>
-    <w:link w:val="QuoteChar"/>
+    <w:basedOn w:val="Standard"/>
+    <w:next w:val="Standard"/>
+    <w:link w:val="ZitatZchn"/>
     <w:uiPriority w:val="29"/>
     <w:qFormat/>
     <w:rsid w:val="003C3BB7"/>
@@ -2358,10 +2378,10 @@
       <w:iCs/>
     </w:rPr>
   </w:style>
-  <w:style w:type="character" w:customStyle="1" w:styleId="QuoteChar">
-    <w:name w:val="Quote Char"/>
-    <w:basedOn w:val="DefaultParagraphFont"/>
-    <w:link w:val="Quote"/>
+  <w:style w:type="character" w:customStyle="1" w:styleId="ZitatZchn">
+    <w:name w:val="Zitat Zchn"/>
+    <w:basedOn w:val="Absatz-Standardschriftart"/>
+    <w:link w:val="Zitat"/>
     <w:uiPriority w:val="29"/>
     <w:rsid w:val="003C3BB7"/>
     <w:rPr>
@@ -2371,11 +2391,11 @@
       <w:szCs w:val="20"/>
     </w:rPr>
   </w:style>
-  <w:style w:type="paragraph" w:styleId="IntenseQuote">
+  <w:style w:type="paragraph" w:styleId="IntensivesZitat">
     <w:name w:val="Intense Quote"/>
-    <w:basedOn w:val="Normal"/>
-    <w:next w:val="Normal"/>
-    <w:link w:val="IntenseQuoteChar"/>
+    <w:basedOn w:val="Standard"/>
+    <w:next w:val="Standard"/>
+    <w:link w:val="IntensivesZitatZchn"/>
     <w:uiPriority w:val="30"/>
     <w:qFormat/>
     <w:rsid w:val="003C3BB7"/>
@@ -2394,10 +2414,10 @@
       <w:color w:val="4F81BD" w:themeColor="accent1"/>
     </w:rPr>
   </w:style>
-  <w:style w:type="character" w:customStyle="1" w:styleId="IntenseQuoteChar">
-    <w:name w:val="Intense Quote Char"/>
-    <w:basedOn w:val="DefaultParagraphFont"/>
-    <w:link w:val="IntenseQuote"/>
+  <w:style w:type="character" w:customStyle="1" w:styleId="IntensivesZitatZchn">
+    <w:name w:val="Intensives Zitat Zchn"/>
+    <w:basedOn w:val="Absatz-Standardschriftart"/>
+    <w:link w:val="IntensivesZitat"/>
     <w:uiPriority w:val="30"/>
     <w:rsid w:val="003C3BB7"/>
     <w:rPr>
@@ -2408,7 +2428,7 @@
       <w:szCs w:val="20"/>
     </w:rPr>
   </w:style>
-  <w:style w:type="character" w:styleId="SubtleEmphasis">
+  <w:style w:type="character" w:styleId="SchwacheHervorhebung">
     <w:name w:val="Subtle Emphasis"/>
     <w:uiPriority w:val="19"/>
     <w:qFormat/>
@@ -2419,7 +2439,7 @@
       <w:color w:val="243F60" w:themeColor="accent1" w:themeShade="7F"/>
     </w:rPr>
   </w:style>
-  <w:style w:type="character" w:styleId="IntenseEmphasis">
+  <w:style w:type="character" w:styleId="IntensiveHervorhebung">
     <w:name w:val="Intense Emphasis"/>
     <w:uiPriority w:val="21"/>
     <w:qFormat/>
@@ -2432,7 +2452,7 @@
       <w:spacing w:val="10"/>
     </w:rPr>
   </w:style>
-  <w:style w:type="character" w:styleId="SubtleReference">
+  <w:style w:type="character" w:styleId="SchwacherVerweis">
     <w:name w:val="Subtle Reference"/>
     <w:uiPriority w:val="31"/>
     <w:qFormat/>
@@ -2443,7 +2463,7 @@
       <w:color w:val="4F81BD" w:themeColor="accent1"/>
     </w:rPr>
   </w:style>
-  <w:style w:type="character" w:styleId="IntenseReference">
+  <w:style w:type="character" w:styleId="IntensiverVerweis">
     <w:name w:val="Intense Reference"/>
     <w:uiPriority w:val="32"/>
     <w:qFormat/>
@@ -2457,7 +2477,7 @@
       <w:color w:val="4F81BD" w:themeColor="accent1"/>
     </w:rPr>
   </w:style>
-  <w:style w:type="character" w:styleId="BookTitle">
+  <w:style w:type="character" w:styleId="Buchtitel">
     <w:name w:val="Book Title"/>
     <w:uiPriority w:val="33"/>
     <w:qFormat/>
@@ -2470,10 +2490,10 @@
       <w:spacing w:val="9"/>
     </w:rPr>
   </w:style>
-  <w:style w:type="paragraph" w:styleId="TOCHeading">
+  <w:style w:type="paragraph" w:styleId="Inhaltsverzeichnisberschrift">
     <w:name w:val="TOC Heading"/>
-    <w:basedOn w:val="Heading1"/>
-    <w:next w:val="Normal"/>
+    <w:basedOn w:val="berschrift1"/>
+    <w:next w:val="Standard"/>
     <w:uiPriority w:val="39"/>
     <w:unhideWhenUsed/>
     <w:qFormat/>
@@ -2485,10 +2505,10 @@
       <w:lang w:bidi="en-US"/>
     </w:rPr>
   </w:style>
-  <w:style w:type="paragraph" w:styleId="TOC1">
+  <w:style w:type="paragraph" w:styleId="Verzeichnis1">
     <w:name w:val="toc 1"/>
-    <w:basedOn w:val="Normal"/>
-    <w:next w:val="Normal"/>
+    <w:basedOn w:val="Standard"/>
+    <w:next w:val="Standard"/>
     <w:autoRedefine/>
     <w:uiPriority w:val="39"/>
     <w:unhideWhenUsed/>
@@ -2501,10 +2521,10 @@
       <w:b/>
     </w:rPr>
   </w:style>
-  <w:style w:type="paragraph" w:styleId="TOC2">
+  <w:style w:type="paragraph" w:styleId="Verzeichnis2">
     <w:name w:val="toc 2"/>
-    <w:basedOn w:val="Normal"/>
-    <w:next w:val="Normal"/>
+    <w:basedOn w:val="Standard"/>
+    <w:next w:val="Standard"/>
     <w:autoRedefine/>
     <w:uiPriority w:val="39"/>
     <w:unhideWhenUsed/>
@@ -2517,7 +2537,7 @@
   </w:style>
   <w:style w:type="character" w:styleId="Hyperlink">
     <w:name w:val="Hyperlink"/>
-    <w:basedOn w:val="DefaultParagraphFont"/>
+    <w:basedOn w:val="Absatz-Standardschriftart"/>
     <w:uiPriority w:val="99"/>
     <w:unhideWhenUsed/>
     <w:rsid w:val="006F2255"/>
@@ -2526,10 +2546,10 @@
       <w:u w:val="single"/>
     </w:rPr>
   </w:style>
-  <w:style w:type="paragraph" w:styleId="BalloonText">
+  <w:style w:type="paragraph" w:styleId="Sprechblasentext">
     <w:name w:val="Balloon Text"/>
-    <w:basedOn w:val="Normal"/>
-    <w:link w:val="BalloonTextChar"/>
+    <w:basedOn w:val="Standard"/>
+    <w:link w:val="SprechblasentextZchn"/>
     <w:uiPriority w:val="99"/>
     <w:semiHidden/>
     <w:unhideWhenUsed/>
@@ -2543,10 +2563,10 @@
       <w:szCs w:val="16"/>
     </w:rPr>
   </w:style>
-  <w:style w:type="character" w:customStyle="1" w:styleId="BalloonTextChar">
-    <w:name w:val="Balloon Text Char"/>
-    <w:basedOn w:val="DefaultParagraphFont"/>
-    <w:link w:val="BalloonText"/>
+  <w:style w:type="character" w:customStyle="1" w:styleId="SprechblasentextZchn">
+    <w:name w:val="Sprechblasentext Zchn"/>
+    <w:basedOn w:val="Absatz-Standardschriftart"/>
+    <w:link w:val="Sprechblasentext"/>
     <w:uiPriority w:val="99"/>
     <w:semiHidden/>
     <w:rsid w:val="006F2255"/>
@@ -2556,10 +2576,10 @@
       <w:szCs w:val="16"/>
     </w:rPr>
   </w:style>
-  <w:style w:type="paragraph" w:styleId="TOC3">
+  <w:style w:type="paragraph" w:styleId="Verzeichnis3">
     <w:name w:val="toc 3"/>
-    <w:basedOn w:val="Normal"/>
-    <w:next w:val="Normal"/>
+    <w:basedOn w:val="Standard"/>
+    <w:next w:val="Standard"/>
     <w:autoRedefine/>
     <w:uiPriority w:val="39"/>
     <w:unhideWhenUsed/>
@@ -2574,10 +2594,10 @@
       <w:lang w:eastAsia="de-CH"/>
     </w:rPr>
   </w:style>
-  <w:style w:type="paragraph" w:styleId="Header">
+  <w:style w:type="paragraph" w:styleId="Kopfzeile">
     <w:name w:val="header"/>
-    <w:basedOn w:val="Normal"/>
-    <w:link w:val="HeaderChar"/>
+    <w:basedOn w:val="Standard"/>
+    <w:link w:val="KopfzeileZchn"/>
     <w:uiPriority w:val="99"/>
     <w:unhideWhenUsed/>
     <w:rsid w:val="008F2373"/>
@@ -2589,10 +2609,10 @@
       <w:spacing w:after="0"/>
     </w:pPr>
   </w:style>
-  <w:style w:type="character" w:customStyle="1" w:styleId="HeaderChar">
-    <w:name w:val="Header Char"/>
-    <w:basedOn w:val="DefaultParagraphFont"/>
-    <w:link w:val="Header"/>
+  <w:style w:type="character" w:customStyle="1" w:styleId="KopfzeileZchn">
+    <w:name w:val="Kopfzeile Zchn"/>
+    <w:basedOn w:val="Absatz-Standardschriftart"/>
+    <w:link w:val="Kopfzeile"/>
     <w:uiPriority w:val="99"/>
     <w:rsid w:val="008F2373"/>
     <w:rPr>
@@ -2600,10 +2620,10 @@
       <w:szCs w:val="20"/>
     </w:rPr>
   </w:style>
-  <w:style w:type="paragraph" w:styleId="Footer">
+  <w:style w:type="paragraph" w:styleId="Fuzeile">
     <w:name w:val="footer"/>
-    <w:basedOn w:val="Normal"/>
-    <w:link w:val="FooterChar"/>
+    <w:basedOn w:val="Standard"/>
+    <w:link w:val="FuzeileZchn"/>
     <w:uiPriority w:val="99"/>
     <w:unhideWhenUsed/>
     <w:rsid w:val="008F2373"/>
@@ -2615,10 +2635,10 @@
       <w:spacing w:after="0"/>
     </w:pPr>
   </w:style>
-  <w:style w:type="character" w:customStyle="1" w:styleId="FooterChar">
-    <w:name w:val="Footer Char"/>
-    <w:basedOn w:val="DefaultParagraphFont"/>
-    <w:link w:val="Footer"/>
+  <w:style w:type="character" w:customStyle="1" w:styleId="FuzeileZchn">
+    <w:name w:val="Fußzeile Zchn"/>
+    <w:basedOn w:val="Absatz-Standardschriftart"/>
+    <w:link w:val="Fuzeile"/>
     <w:uiPriority w:val="99"/>
     <w:rsid w:val="008F2373"/>
     <w:rPr>
@@ -2626,9 +2646,9 @@
       <w:szCs w:val="20"/>
     </w:rPr>
   </w:style>
-  <w:style w:type="table" w:styleId="LightList-Accent1">
+  <w:style w:type="table" w:styleId="HelleListe-Akzent1">
     <w:name w:val="Light List Accent 1"/>
-    <w:basedOn w:val="TableNormal"/>
+    <w:basedOn w:val="NormaleTabelle"/>
     <w:uiPriority w:val="61"/>
     <w:rsid w:val="003B436F"/>
     <w:pPr>
@@ -2718,10 +2738,10 @@
       </w:tcPr>
     </w:tblStylePr>
   </w:style>
-  <w:style w:type="paragraph" w:styleId="FootnoteText">
+  <w:style w:type="paragraph" w:styleId="Funotentext">
     <w:name w:val="footnote text"/>
-    <w:basedOn w:val="Normal"/>
-    <w:link w:val="FootnoteTextChar"/>
+    <w:basedOn w:val="Standard"/>
+    <w:link w:val="FunotentextZchn"/>
     <w:uiPriority w:val="99"/>
     <w:semiHidden/>
     <w:unhideWhenUsed/>
@@ -2730,10 +2750,10 @@
       <w:spacing w:after="0"/>
     </w:pPr>
   </w:style>
-  <w:style w:type="character" w:customStyle="1" w:styleId="FootnoteTextChar">
-    <w:name w:val="Footnote Text Char"/>
-    <w:basedOn w:val="DefaultParagraphFont"/>
-    <w:link w:val="FootnoteText"/>
+  <w:style w:type="character" w:customStyle="1" w:styleId="FunotentextZchn">
+    <w:name w:val="Fußnotentext Zchn"/>
+    <w:basedOn w:val="Absatz-Standardschriftart"/>
+    <w:link w:val="Funotentext"/>
     <w:uiPriority w:val="99"/>
     <w:semiHidden/>
     <w:rsid w:val="00D72468"/>
@@ -2742,9 +2762,9 @@
       <w:szCs w:val="20"/>
     </w:rPr>
   </w:style>
-  <w:style w:type="character" w:styleId="FootnoteReference">
+  <w:style w:type="character" w:styleId="Funotenzeichen">
     <w:name w:val="footnote reference"/>
-    <w:basedOn w:val="DefaultParagraphFont"/>
+    <w:basedOn w:val="Absatz-Standardschriftart"/>
     <w:uiPriority w:val="99"/>
     <w:semiHidden/>
     <w:unhideWhenUsed/>
@@ -2912,7 +2932,7 @@
     <w:lsdException w:name="Bibliography" w:uiPriority="37"/>
     <w:lsdException w:name="TOC Heading" w:uiPriority="39" w:qFormat="1"/>
   </w:latentStyles>
-  <w:style w:type="paragraph" w:default="1" w:styleId="Normal">
+  <w:style w:type="paragraph" w:default="1" w:styleId="Standard">
     <w:name w:val="Normal"/>
     <w:qFormat/>
     <w:rsid w:val="003C3BB7"/>
@@ -2921,11 +2941,11 @@
       <w:szCs w:val="20"/>
     </w:rPr>
   </w:style>
-  <w:style w:type="paragraph" w:styleId="Heading1">
+  <w:style w:type="paragraph" w:styleId="berschrift1">
     <w:name w:val="heading 1"/>
-    <w:basedOn w:val="Normal"/>
-    <w:next w:val="Normal"/>
-    <w:link w:val="Heading1Char"/>
+    <w:basedOn w:val="Standard"/>
+    <w:next w:val="Standard"/>
+    <w:link w:val="berschrift1Zchn"/>
     <w:uiPriority w:val="9"/>
     <w:qFormat/>
     <w:rsid w:val="00C90DFA"/>
@@ -2947,11 +2967,11 @@
       <w:szCs w:val="22"/>
     </w:rPr>
   </w:style>
-  <w:style w:type="paragraph" w:styleId="Heading2">
+  <w:style w:type="paragraph" w:styleId="berschrift2">
     <w:name w:val="heading 2"/>
-    <w:basedOn w:val="Normal"/>
-    <w:next w:val="Normal"/>
-    <w:link w:val="Heading2Char"/>
+    <w:basedOn w:val="Standard"/>
+    <w:next w:val="Standard"/>
+    <w:link w:val="berschrift2Zchn"/>
     <w:uiPriority w:val="9"/>
     <w:unhideWhenUsed/>
     <w:qFormat/>
@@ -2981,11 +3001,11 @@
       <w:szCs w:val="22"/>
     </w:rPr>
   </w:style>
-  <w:style w:type="paragraph" w:styleId="Heading3">
+  <w:style w:type="paragraph" w:styleId="berschrift3">
     <w:name w:val="heading 3"/>
-    <w:basedOn w:val="Normal"/>
-    <w:next w:val="Normal"/>
-    <w:link w:val="Heading3Char"/>
+    <w:basedOn w:val="Standard"/>
+    <w:next w:val="Standard"/>
+    <w:link w:val="berschrift3Zchn"/>
     <w:uiPriority w:val="9"/>
     <w:unhideWhenUsed/>
     <w:qFormat/>
@@ -3010,11 +3030,11 @@
       <w:szCs w:val="22"/>
     </w:rPr>
   </w:style>
-  <w:style w:type="paragraph" w:styleId="Heading4">
+  <w:style w:type="paragraph" w:styleId="berschrift4">
     <w:name w:val="heading 4"/>
-    <w:basedOn w:val="Normal"/>
-    <w:next w:val="Normal"/>
-    <w:link w:val="Heading4Char"/>
+    <w:basedOn w:val="Standard"/>
+    <w:next w:val="Standard"/>
+    <w:link w:val="berschrift4Zchn"/>
     <w:uiPriority w:val="9"/>
     <w:unhideWhenUsed/>
     <w:qFormat/>
@@ -3039,11 +3059,11 @@
       <w:szCs w:val="22"/>
     </w:rPr>
   </w:style>
-  <w:style w:type="paragraph" w:styleId="Heading5">
+  <w:style w:type="paragraph" w:styleId="berschrift5">
     <w:name w:val="heading 5"/>
-    <w:basedOn w:val="Normal"/>
-    <w:next w:val="Normal"/>
-    <w:link w:val="Heading5Char"/>
+    <w:basedOn w:val="Standard"/>
+    <w:next w:val="Standard"/>
+    <w:link w:val="berschrift5Zchn"/>
     <w:uiPriority w:val="9"/>
     <w:unhideWhenUsed/>
     <w:qFormat/>
@@ -3069,11 +3089,11 @@
       <w:szCs w:val="22"/>
     </w:rPr>
   </w:style>
-  <w:style w:type="paragraph" w:styleId="Heading6">
+  <w:style w:type="paragraph" w:styleId="berschrift6">
     <w:name w:val="heading 6"/>
-    <w:basedOn w:val="Normal"/>
-    <w:next w:val="Normal"/>
-    <w:link w:val="Heading6Char"/>
+    <w:basedOn w:val="Standard"/>
+    <w:next w:val="Standard"/>
+    <w:link w:val="berschrift6Zchn"/>
     <w:uiPriority w:val="9"/>
     <w:unhideWhenUsed/>
     <w:qFormat/>
@@ -3094,11 +3114,11 @@
       <w:szCs w:val="22"/>
     </w:rPr>
   </w:style>
-  <w:style w:type="paragraph" w:styleId="Heading7">
+  <w:style w:type="paragraph" w:styleId="berschrift7">
     <w:name w:val="heading 7"/>
-    <w:basedOn w:val="Normal"/>
-    <w:next w:val="Normal"/>
-    <w:link w:val="Heading7Char"/>
+    <w:basedOn w:val="Standard"/>
+    <w:next w:val="Standard"/>
+    <w:link w:val="berschrift7Zchn"/>
     <w:uiPriority w:val="9"/>
     <w:semiHidden/>
     <w:unhideWhenUsed/>
@@ -3120,11 +3140,11 @@
       <w:szCs w:val="22"/>
     </w:rPr>
   </w:style>
-  <w:style w:type="paragraph" w:styleId="Heading8">
+  <w:style w:type="paragraph" w:styleId="berschrift8">
     <w:name w:val="heading 8"/>
-    <w:basedOn w:val="Normal"/>
-    <w:next w:val="Normal"/>
-    <w:link w:val="Heading8Char"/>
+    <w:basedOn w:val="Standard"/>
+    <w:next w:val="Standard"/>
+    <w:link w:val="berschrift8Zchn"/>
     <w:uiPriority w:val="9"/>
     <w:semiHidden/>
     <w:unhideWhenUsed/>
@@ -3145,11 +3165,11 @@
       <w:szCs w:val="18"/>
     </w:rPr>
   </w:style>
-  <w:style w:type="paragraph" w:styleId="Heading9">
+  <w:style w:type="paragraph" w:styleId="berschrift9">
     <w:name w:val="heading 9"/>
-    <w:basedOn w:val="Normal"/>
-    <w:next w:val="Normal"/>
-    <w:link w:val="Heading9Char"/>
+    <w:basedOn w:val="Standard"/>
+    <w:next w:val="Standard"/>
+    <w:link w:val="berschrift9Zchn"/>
     <w:uiPriority w:val="9"/>
     <w:semiHidden/>
     <w:unhideWhenUsed/>
@@ -3171,13 +3191,13 @@
       <w:szCs w:val="18"/>
     </w:rPr>
   </w:style>
-  <w:style w:type="character" w:default="1" w:styleId="DefaultParagraphFont">
+  <w:style w:type="character" w:default="1" w:styleId="Absatz-Standardschriftart">
     <w:name w:val="Default Paragraph Font"/>
     <w:uiPriority w:val="1"/>
     <w:semiHidden/>
     <w:unhideWhenUsed/>
   </w:style>
-  <w:style w:type="table" w:default="1" w:styleId="TableNormal">
+  <w:style w:type="table" w:default="1" w:styleId="NormaleTabelle">
     <w:name w:val="Normal Table"/>
     <w:uiPriority w:val="99"/>
     <w:semiHidden/>
@@ -3192,16 +3212,16 @@
       </w:tblCellMar>
     </w:tblPr>
   </w:style>
-  <w:style w:type="numbering" w:default="1" w:styleId="NoList">
+  <w:style w:type="numbering" w:default="1" w:styleId="KeineListe">
     <w:name w:val="No List"/>
     <w:uiPriority w:val="99"/>
     <w:semiHidden/>
     <w:unhideWhenUsed/>
   </w:style>
-  <w:style w:type="character" w:customStyle="1" w:styleId="Heading1Char">
-    <w:name w:val="Heading 1 Char"/>
-    <w:basedOn w:val="DefaultParagraphFont"/>
-    <w:link w:val="Heading1"/>
+  <w:style w:type="character" w:customStyle="1" w:styleId="berschrift1Zchn">
+    <w:name w:val="Überschrift 1 Zchn"/>
+    <w:basedOn w:val="Absatz-Standardschriftart"/>
+    <w:link w:val="berschrift1"/>
     <w:uiPriority w:val="9"/>
     <w:rsid w:val="00C90DFA"/>
     <w:rPr>
@@ -3213,10 +3233,10 @@
       <w:shd w:val="clear" w:color="auto" w:fill="FFFFFF" w:themeFill="background1"/>
     </w:rPr>
   </w:style>
-  <w:style w:type="character" w:customStyle="1" w:styleId="Heading2Char">
-    <w:name w:val="Heading 2 Char"/>
-    <w:basedOn w:val="DefaultParagraphFont"/>
-    <w:link w:val="Heading2"/>
+  <w:style w:type="character" w:customStyle="1" w:styleId="berschrift2Zchn">
+    <w:name w:val="Überschrift 2 Zchn"/>
+    <w:basedOn w:val="Absatz-Standardschriftart"/>
+    <w:link w:val="berschrift2"/>
     <w:uiPriority w:val="9"/>
     <w:rsid w:val="00402E1C"/>
     <w:rPr>
@@ -3228,9 +3248,9 @@
       <w:shd w:val="clear" w:color="auto" w:fill="5994CB"/>
     </w:rPr>
   </w:style>
-  <w:style w:type="table" w:styleId="TableGrid">
+  <w:style w:type="table" w:styleId="Tabellenraster">
     <w:name w:val="Table Grid"/>
-    <w:basedOn w:val="TableNormal"/>
+    <w:basedOn w:val="NormaleTabelle"/>
     <w:uiPriority w:val="59"/>
     <w:rsid w:val="00651384"/>
     <w:pPr>
@@ -3254,9 +3274,9 @@
       </w:tblCellMar>
     </w:tblPr>
   </w:style>
-  <w:style w:type="table" w:styleId="LightGrid-Accent1">
+  <w:style w:type="table" w:styleId="HellesRaster-Akzent1">
     <w:name w:val="Light Grid Accent 1"/>
-    <w:basedOn w:val="TableNormal"/>
+    <w:basedOn w:val="NormaleTabelle"/>
     <w:uiPriority w:val="62"/>
     <w:rsid w:val="00CB0412"/>
     <w:pPr>
@@ -3384,9 +3404,9 @@
       </w:tcPr>
     </w:tblStylePr>
   </w:style>
-  <w:style w:type="table" w:styleId="MediumShading1-Accent1">
+  <w:style w:type="table" w:styleId="MittlereSchattierung1-Akzent1">
     <w:name w:val="Medium Shading 1 Accent 1"/>
-    <w:basedOn w:val="TableNormal"/>
+    <w:basedOn w:val="NormaleTabelle"/>
     <w:uiPriority w:val="63"/>
     <w:rsid w:val="004A070C"/>
     <w:pPr>
@@ -3484,9 +3504,9 @@
       </w:tcPr>
     </w:tblStylePr>
   </w:style>
-  <w:style w:type="table" w:styleId="MediumList2-Accent1">
+  <w:style w:type="table" w:styleId="MittlereListe2-Akzent1">
     <w:name w:val="Medium List 2 Accent 1"/>
-    <w:basedOn w:val="TableNormal"/>
+    <w:basedOn w:val="NormaleTabelle"/>
     <w:uiPriority w:val="66"/>
     <w:rsid w:val="00CB0412"/>
     <w:pPr>
@@ -3612,9 +3632,9 @@
       </w:tcPr>
     </w:tblStylePr>
   </w:style>
-  <w:style w:type="table" w:styleId="MediumList1-Accent1">
+  <w:style w:type="table" w:styleId="MittlereListe1-Akzent1">
     <w:name w:val="Medium List 1 Accent 1"/>
-    <w:basedOn w:val="TableNormal"/>
+    <w:basedOn w:val="NormaleTabelle"/>
     <w:uiPriority w:val="65"/>
     <w:rsid w:val="00CB0412"/>
     <w:pPr>
@@ -3696,10 +3716,10 @@
       </w:tcPr>
     </w:tblStylePr>
   </w:style>
-  <w:style w:type="character" w:customStyle="1" w:styleId="Heading3Char">
-    <w:name w:val="Heading 3 Char"/>
-    <w:basedOn w:val="DefaultParagraphFont"/>
-    <w:link w:val="Heading3"/>
+  <w:style w:type="character" w:customStyle="1" w:styleId="berschrift3Zchn">
+    <w:name w:val="Überschrift 3 Zchn"/>
+    <w:basedOn w:val="Absatz-Standardschriftart"/>
+    <w:link w:val="berschrift3"/>
     <w:uiPriority w:val="9"/>
     <w:rsid w:val="00EA2F23"/>
     <w:rPr>
@@ -3709,10 +3729,10 @@
       <w:spacing w:val="15"/>
     </w:rPr>
   </w:style>
-  <w:style w:type="character" w:customStyle="1" w:styleId="Heading4Char">
-    <w:name w:val="Heading 4 Char"/>
-    <w:basedOn w:val="DefaultParagraphFont"/>
-    <w:link w:val="Heading4"/>
+  <w:style w:type="character" w:customStyle="1" w:styleId="berschrift4Zchn">
+    <w:name w:val="Überschrift 4 Zchn"/>
+    <w:basedOn w:val="Absatz-Standardschriftart"/>
+    <w:link w:val="berschrift4"/>
     <w:uiPriority w:val="9"/>
     <w:rsid w:val="006211F6"/>
     <w:rPr>
@@ -3721,10 +3741,10 @@
       <w:spacing w:val="10"/>
     </w:rPr>
   </w:style>
-  <w:style w:type="character" w:customStyle="1" w:styleId="Heading5Char">
-    <w:name w:val="Heading 5 Char"/>
-    <w:basedOn w:val="DefaultParagraphFont"/>
-    <w:link w:val="Heading5"/>
+  <w:style w:type="character" w:customStyle="1" w:styleId="berschrift5Zchn">
+    <w:name w:val="Überschrift 5 Zchn"/>
+    <w:basedOn w:val="Absatz-Standardschriftart"/>
+    <w:link w:val="berschrift5"/>
     <w:uiPriority w:val="9"/>
     <w:rsid w:val="00FB472D"/>
     <w:rPr>
@@ -3734,10 +3754,10 @@
       <w:spacing w:val="10"/>
     </w:rPr>
   </w:style>
-  <w:style w:type="character" w:customStyle="1" w:styleId="Heading6Char">
-    <w:name w:val="Heading 6 Char"/>
-    <w:basedOn w:val="DefaultParagraphFont"/>
-    <w:link w:val="Heading6"/>
+  <w:style w:type="character" w:customStyle="1" w:styleId="berschrift6Zchn">
+    <w:name w:val="Überschrift 6 Zchn"/>
+    <w:basedOn w:val="Absatz-Standardschriftart"/>
+    <w:link w:val="berschrift6"/>
     <w:uiPriority w:val="9"/>
     <w:rsid w:val="006211F6"/>
     <w:rPr>
@@ -3746,10 +3766,10 @@
       <w:spacing w:val="10"/>
     </w:rPr>
   </w:style>
-  <w:style w:type="character" w:customStyle="1" w:styleId="Heading7Char">
-    <w:name w:val="Heading 7 Char"/>
-    <w:basedOn w:val="DefaultParagraphFont"/>
-    <w:link w:val="Heading7"/>
+  <w:style w:type="character" w:customStyle="1" w:styleId="berschrift7Zchn">
+    <w:name w:val="Überschrift 7 Zchn"/>
+    <w:basedOn w:val="Absatz-Standardschriftart"/>
+    <w:link w:val="berschrift7"/>
     <w:uiPriority w:val="9"/>
     <w:semiHidden/>
     <w:rsid w:val="003C3BB7"/>
@@ -3759,10 +3779,10 @@
       <w:spacing w:val="10"/>
     </w:rPr>
   </w:style>
-  <w:style w:type="character" w:customStyle="1" w:styleId="Heading8Char">
-    <w:name w:val="Heading 8 Char"/>
-    <w:basedOn w:val="DefaultParagraphFont"/>
-    <w:link w:val="Heading8"/>
+  <w:style w:type="character" w:customStyle="1" w:styleId="berschrift8Zchn">
+    <w:name w:val="Überschrift 8 Zchn"/>
+    <w:basedOn w:val="Absatz-Standardschriftart"/>
+    <w:link w:val="berschrift8"/>
     <w:uiPriority w:val="9"/>
     <w:semiHidden/>
     <w:rsid w:val="003C3BB7"/>
@@ -3773,10 +3793,10 @@
       <w:szCs w:val="18"/>
     </w:rPr>
   </w:style>
-  <w:style w:type="character" w:customStyle="1" w:styleId="Heading9Char">
-    <w:name w:val="Heading 9 Char"/>
-    <w:basedOn w:val="DefaultParagraphFont"/>
-    <w:link w:val="Heading9"/>
+  <w:style w:type="character" w:customStyle="1" w:styleId="berschrift9Zchn">
+    <w:name w:val="Überschrift 9 Zchn"/>
+    <w:basedOn w:val="Absatz-Standardschriftart"/>
+    <w:link w:val="berschrift9"/>
     <w:uiPriority w:val="9"/>
     <w:semiHidden/>
     <w:rsid w:val="003C3BB7"/>
@@ -3788,10 +3808,10 @@
       <w:szCs w:val="18"/>
     </w:rPr>
   </w:style>
-  <w:style w:type="paragraph" w:styleId="Caption">
+  <w:style w:type="paragraph" w:styleId="Beschriftung">
     <w:name w:val="caption"/>
-    <w:basedOn w:val="Normal"/>
-    <w:next w:val="Normal"/>
+    <w:basedOn w:val="Standard"/>
+    <w:next w:val="Standard"/>
     <w:uiPriority w:val="35"/>
     <w:semiHidden/>
     <w:unhideWhenUsed/>
@@ -3805,11 +3825,11 @@
       <w:szCs w:val="16"/>
     </w:rPr>
   </w:style>
-  <w:style w:type="paragraph" w:styleId="Title">
+  <w:style w:type="paragraph" w:styleId="Titel">
     <w:name w:val="Title"/>
-    <w:basedOn w:val="Normal"/>
-    <w:next w:val="Normal"/>
-    <w:link w:val="TitleChar"/>
+    <w:basedOn w:val="Standard"/>
+    <w:next w:val="Standard"/>
+    <w:link w:val="TitelZchn"/>
     <w:uiPriority w:val="10"/>
     <w:qFormat/>
     <w:rsid w:val="005E2896"/>
@@ -3825,10 +3845,10 @@
       <w:szCs w:val="52"/>
     </w:rPr>
   </w:style>
-  <w:style w:type="character" w:customStyle="1" w:styleId="TitleChar">
-    <w:name w:val="Title Char"/>
-    <w:basedOn w:val="DefaultParagraphFont"/>
-    <w:link w:val="Title"/>
+  <w:style w:type="character" w:customStyle="1" w:styleId="TitelZchn">
+    <w:name w:val="Titel Zchn"/>
+    <w:basedOn w:val="Absatz-Standardschriftart"/>
+    <w:link w:val="Titel"/>
     <w:uiPriority w:val="10"/>
     <w:rsid w:val="005E2896"/>
     <w:rPr>
@@ -3840,11 +3860,11 @@
       <w:szCs w:val="52"/>
     </w:rPr>
   </w:style>
-  <w:style w:type="paragraph" w:styleId="Subtitle">
+  <w:style w:type="paragraph" w:styleId="Untertitel">
     <w:name w:val="Subtitle"/>
-    <w:basedOn w:val="Normal"/>
-    <w:next w:val="Normal"/>
-    <w:link w:val="SubtitleChar"/>
+    <w:basedOn w:val="Standard"/>
+    <w:next w:val="Standard"/>
+    <w:link w:val="UntertitelZchn"/>
     <w:uiPriority w:val="11"/>
     <w:qFormat/>
     <w:rsid w:val="003C3BB7"/>
@@ -3859,10 +3879,10 @@
       <w:szCs w:val="24"/>
     </w:rPr>
   </w:style>
-  <w:style w:type="character" w:customStyle="1" w:styleId="SubtitleChar">
-    <w:name w:val="Subtitle Char"/>
-    <w:basedOn w:val="DefaultParagraphFont"/>
-    <w:link w:val="Subtitle"/>
+  <w:style w:type="character" w:customStyle="1" w:styleId="UntertitelZchn">
+    <w:name w:val="Untertitel Zchn"/>
+    <w:basedOn w:val="Absatz-Standardschriftart"/>
+    <w:link w:val="Untertitel"/>
     <w:uiPriority w:val="11"/>
     <w:rsid w:val="003C3BB7"/>
     <w:rPr>
@@ -3873,7 +3893,7 @@
       <w:szCs w:val="24"/>
     </w:rPr>
   </w:style>
-  <w:style w:type="character" w:styleId="Strong">
+  <w:style w:type="character" w:styleId="Fett">
     <w:name w:val="Strong"/>
     <w:uiPriority w:val="22"/>
     <w:qFormat/>
@@ -3883,7 +3903,7 @@
       <w:bCs/>
     </w:rPr>
   </w:style>
-  <w:style w:type="character" w:styleId="Emphasis">
+  <w:style w:type="character" w:styleId="Hervorhebung">
     <w:name w:val="Emphasis"/>
     <w:uiPriority w:val="20"/>
     <w:qFormat/>
@@ -3894,10 +3914,10 @@
       <w:spacing w:val="5"/>
     </w:rPr>
   </w:style>
-  <w:style w:type="paragraph" w:styleId="NoSpacing">
+  <w:style w:type="paragraph" w:styleId="KeinLeerraum">
     <w:name w:val="No Spacing"/>
-    <w:basedOn w:val="Normal"/>
-    <w:link w:val="NoSpacingChar"/>
+    <w:basedOn w:val="Standard"/>
+    <w:link w:val="KeinLeerraumZchn"/>
     <w:uiPriority w:val="1"/>
     <w:qFormat/>
     <w:rsid w:val="003C3BB7"/>
@@ -3905,10 +3925,10 @@
       <w:spacing w:after="0"/>
     </w:pPr>
   </w:style>
-  <w:style w:type="character" w:customStyle="1" w:styleId="NoSpacingChar">
-    <w:name w:val="No Spacing Char"/>
-    <w:basedOn w:val="DefaultParagraphFont"/>
-    <w:link w:val="NoSpacing"/>
+  <w:style w:type="character" w:customStyle="1" w:styleId="KeinLeerraumZchn">
+    <w:name w:val="Kein Leerraum Zchn"/>
+    <w:basedOn w:val="Absatz-Standardschriftart"/>
+    <w:link w:val="KeinLeerraum"/>
     <w:uiPriority w:val="1"/>
     <w:rsid w:val="003C3BB7"/>
     <w:rPr>
@@ -3916,9 +3936,9 @@
       <w:szCs w:val="20"/>
     </w:rPr>
   </w:style>
-  <w:style w:type="paragraph" w:styleId="ListParagraph">
+  <w:style w:type="paragraph" w:styleId="Listenabsatz">
     <w:name w:val="List Paragraph"/>
-    <w:basedOn w:val="Normal"/>
+    <w:basedOn w:val="Standard"/>
     <w:uiPriority w:val="34"/>
     <w:qFormat/>
     <w:rsid w:val="003C3BB7"/>
@@ -3927,11 +3947,11 @@
       <w:contextualSpacing/>
     </w:pPr>
   </w:style>
-  <w:style w:type="paragraph" w:styleId="Quote">
+  <w:style w:type="paragraph" w:styleId="Zitat">
     <w:name w:val="Quote"/>
-    <w:basedOn w:val="Normal"/>
-    <w:next w:val="Normal"/>
-    <w:link w:val="QuoteChar"/>
+    <w:basedOn w:val="Standard"/>
+    <w:next w:val="Standard"/>
+    <w:link w:val="ZitatZchn"/>
     <w:uiPriority w:val="29"/>
     <w:qFormat/>
     <w:rsid w:val="003C3BB7"/>
@@ -3940,10 +3960,10 @@
       <w:iCs/>
     </w:rPr>
   </w:style>
-  <w:style w:type="character" w:customStyle="1" w:styleId="QuoteChar">
-    <w:name w:val="Quote Char"/>
-    <w:basedOn w:val="DefaultParagraphFont"/>
-    <w:link w:val="Quote"/>
+  <w:style w:type="character" w:customStyle="1" w:styleId="ZitatZchn">
+    <w:name w:val="Zitat Zchn"/>
+    <w:basedOn w:val="Absatz-Standardschriftart"/>
+    <w:link w:val="Zitat"/>
     <w:uiPriority w:val="29"/>
     <w:rsid w:val="003C3BB7"/>
     <w:rPr>
@@ -3953,11 +3973,11 @@
       <w:szCs w:val="20"/>
     </w:rPr>
   </w:style>
-  <w:style w:type="paragraph" w:styleId="IntenseQuote">
+  <w:style w:type="paragraph" w:styleId="IntensivesZitat">
     <w:name w:val="Intense Quote"/>
-    <w:basedOn w:val="Normal"/>
-    <w:next w:val="Normal"/>
-    <w:link w:val="IntenseQuoteChar"/>
+    <w:basedOn w:val="Standard"/>
+    <w:next w:val="Standard"/>
+    <w:link w:val="IntensivesZitatZchn"/>
     <w:uiPriority w:val="30"/>
     <w:qFormat/>
     <w:rsid w:val="003C3BB7"/>
@@ -3976,10 +3996,10 @@
       <w:color w:val="4F81BD" w:themeColor="accent1"/>
     </w:rPr>
   </w:style>
-  <w:style w:type="character" w:customStyle="1" w:styleId="IntenseQuoteChar">
-    <w:name w:val="Intense Quote Char"/>
-    <w:basedOn w:val="DefaultParagraphFont"/>
-    <w:link w:val="IntenseQuote"/>
+  <w:style w:type="character" w:customStyle="1" w:styleId="IntensivesZitatZchn">
+    <w:name w:val="Intensives Zitat Zchn"/>
+    <w:basedOn w:val="Absatz-Standardschriftart"/>
+    <w:link w:val="IntensivesZitat"/>
     <w:uiPriority w:val="30"/>
     <w:rsid w:val="003C3BB7"/>
     <w:rPr>
@@ -3990,7 +4010,7 @@
       <w:szCs w:val="20"/>
     </w:rPr>
   </w:style>
-  <w:style w:type="character" w:styleId="SubtleEmphasis">
+  <w:style w:type="character" w:styleId="SchwacheHervorhebung">
     <w:name w:val="Subtle Emphasis"/>
     <w:uiPriority w:val="19"/>
     <w:qFormat/>
@@ -4001,7 +4021,7 @@
       <w:color w:val="243F60" w:themeColor="accent1" w:themeShade="7F"/>
     </w:rPr>
   </w:style>
-  <w:style w:type="character" w:styleId="IntenseEmphasis">
+  <w:style w:type="character" w:styleId="IntensiveHervorhebung">
     <w:name w:val="Intense Emphasis"/>
     <w:uiPriority w:val="21"/>
     <w:qFormat/>
@@ -4014,7 +4034,7 @@
       <w:spacing w:val="10"/>
     </w:rPr>
   </w:style>
-  <w:style w:type="character" w:styleId="SubtleReference">
+  <w:style w:type="character" w:styleId="SchwacherVerweis">
     <w:name w:val="Subtle Reference"/>
     <w:uiPriority w:val="31"/>
     <w:qFormat/>
@@ -4025,7 +4045,7 @@
       <w:color w:val="4F81BD" w:themeColor="accent1"/>
     </w:rPr>
   </w:style>
-  <w:style w:type="character" w:styleId="IntenseReference">
+  <w:style w:type="character" w:styleId="IntensiverVerweis">
     <w:name w:val="Intense Reference"/>
     <w:uiPriority w:val="32"/>
     <w:qFormat/>
@@ -4039,7 +4059,7 @@
       <w:color w:val="4F81BD" w:themeColor="accent1"/>
     </w:rPr>
   </w:style>
-  <w:style w:type="character" w:styleId="BookTitle">
+  <w:style w:type="character" w:styleId="Buchtitel">
     <w:name w:val="Book Title"/>
     <w:uiPriority w:val="33"/>
     <w:qFormat/>
@@ -4052,10 +4072,10 @@
       <w:spacing w:val="9"/>
     </w:rPr>
   </w:style>
-  <w:style w:type="paragraph" w:styleId="TOCHeading">
+  <w:style w:type="paragraph" w:styleId="Inhaltsverzeichnisberschrift">
     <w:name w:val="TOC Heading"/>
-    <w:basedOn w:val="Heading1"/>
-    <w:next w:val="Normal"/>
+    <w:basedOn w:val="berschrift1"/>
+    <w:next w:val="Standard"/>
     <w:uiPriority w:val="39"/>
     <w:unhideWhenUsed/>
     <w:qFormat/>
@@ -4067,10 +4087,10 @@
       <w:lang w:bidi="en-US"/>
     </w:rPr>
   </w:style>
-  <w:style w:type="paragraph" w:styleId="TOC1">
+  <w:style w:type="paragraph" w:styleId="Verzeichnis1">
     <w:name w:val="toc 1"/>
-    <w:basedOn w:val="Normal"/>
-    <w:next w:val="Normal"/>
+    <w:basedOn w:val="Standard"/>
+    <w:next w:val="Standard"/>
     <w:autoRedefine/>
     <w:uiPriority w:val="39"/>
     <w:unhideWhenUsed/>
@@ -4083,10 +4103,10 @@
       <w:b/>
     </w:rPr>
   </w:style>
-  <w:style w:type="paragraph" w:styleId="TOC2">
+  <w:style w:type="paragraph" w:styleId="Verzeichnis2">
     <w:name w:val="toc 2"/>
-    <w:basedOn w:val="Normal"/>
-    <w:next w:val="Normal"/>
+    <w:basedOn w:val="Standard"/>
+    <w:next w:val="Standard"/>
     <w:autoRedefine/>
     <w:uiPriority w:val="39"/>
     <w:unhideWhenUsed/>
@@ -4099,7 +4119,7 @@
   </w:style>
   <w:style w:type="character" w:styleId="Hyperlink">
     <w:name w:val="Hyperlink"/>
-    <w:basedOn w:val="DefaultParagraphFont"/>
+    <w:basedOn w:val="Absatz-Standardschriftart"/>
     <w:uiPriority w:val="99"/>
     <w:unhideWhenUsed/>
     <w:rsid w:val="006F2255"/>
@@ -4108,10 +4128,10 @@
       <w:u w:val="single"/>
     </w:rPr>
   </w:style>
-  <w:style w:type="paragraph" w:styleId="BalloonText">
+  <w:style w:type="paragraph" w:styleId="Sprechblasentext">
     <w:name w:val="Balloon Text"/>
-    <w:basedOn w:val="Normal"/>
-    <w:link w:val="BalloonTextChar"/>
+    <w:basedOn w:val="Standard"/>
+    <w:link w:val="SprechblasentextZchn"/>
     <w:uiPriority w:val="99"/>
     <w:semiHidden/>
     <w:unhideWhenUsed/>
@@ -4125,10 +4145,10 @@
       <w:szCs w:val="16"/>
     </w:rPr>
   </w:style>
-  <w:style w:type="character" w:customStyle="1" w:styleId="BalloonTextChar">
-    <w:name w:val="Balloon Text Char"/>
-    <w:basedOn w:val="DefaultParagraphFont"/>
-    <w:link w:val="BalloonText"/>
+  <w:style w:type="character" w:customStyle="1" w:styleId="SprechblasentextZchn">
+    <w:name w:val="Sprechblasentext Zchn"/>
+    <w:basedOn w:val="Absatz-Standardschriftart"/>
+    <w:link w:val="Sprechblasentext"/>
     <w:uiPriority w:val="99"/>
     <w:semiHidden/>
     <w:rsid w:val="006F2255"/>
@@ -4138,10 +4158,10 @@
       <w:szCs w:val="16"/>
     </w:rPr>
   </w:style>
-  <w:style w:type="paragraph" w:styleId="TOC3">
+  <w:style w:type="paragraph" w:styleId="Verzeichnis3">
     <w:name w:val="toc 3"/>
-    <w:basedOn w:val="Normal"/>
-    <w:next w:val="Normal"/>
+    <w:basedOn w:val="Standard"/>
+    <w:next w:val="Standard"/>
     <w:autoRedefine/>
     <w:uiPriority w:val="39"/>
     <w:unhideWhenUsed/>
@@ -4156,10 +4176,10 @@
       <w:lang w:eastAsia="de-CH"/>
     </w:rPr>
   </w:style>
-  <w:style w:type="paragraph" w:styleId="Header">
+  <w:style w:type="paragraph" w:styleId="Kopfzeile">
     <w:name w:val="header"/>
-    <w:basedOn w:val="Normal"/>
-    <w:link w:val="HeaderChar"/>
+    <w:basedOn w:val="Standard"/>
+    <w:link w:val="KopfzeileZchn"/>
     <w:uiPriority w:val="99"/>
     <w:unhideWhenUsed/>
     <w:rsid w:val="008F2373"/>
@@ -4171,10 +4191,10 @@
       <w:spacing w:after="0"/>
     </w:pPr>
   </w:style>
-  <w:style w:type="character" w:customStyle="1" w:styleId="HeaderChar">
-    <w:name w:val="Header Char"/>
-    <w:basedOn w:val="DefaultParagraphFont"/>
-    <w:link w:val="Header"/>
+  <w:style w:type="character" w:customStyle="1" w:styleId="KopfzeileZchn">
+    <w:name w:val="Kopfzeile Zchn"/>
+    <w:basedOn w:val="Absatz-Standardschriftart"/>
+    <w:link w:val="Kopfzeile"/>
     <w:uiPriority w:val="99"/>
     <w:rsid w:val="008F2373"/>
     <w:rPr>
@@ -4182,10 +4202,10 @@
       <w:szCs w:val="20"/>
     </w:rPr>
   </w:style>
-  <w:style w:type="paragraph" w:styleId="Footer">
+  <w:style w:type="paragraph" w:styleId="Fuzeile">
     <w:name w:val="footer"/>
-    <w:basedOn w:val="Normal"/>
-    <w:link w:val="FooterChar"/>
+    <w:basedOn w:val="Standard"/>
+    <w:link w:val="FuzeileZchn"/>
     <w:uiPriority w:val="99"/>
     <w:unhideWhenUsed/>
     <w:rsid w:val="008F2373"/>
@@ -4197,10 +4217,10 @@
       <w:spacing w:after="0"/>
     </w:pPr>
   </w:style>
-  <w:style w:type="character" w:customStyle="1" w:styleId="FooterChar">
-    <w:name w:val="Footer Char"/>
-    <w:basedOn w:val="DefaultParagraphFont"/>
-    <w:link w:val="Footer"/>
+  <w:style w:type="character" w:customStyle="1" w:styleId="FuzeileZchn">
+    <w:name w:val="Fußzeile Zchn"/>
+    <w:basedOn w:val="Absatz-Standardschriftart"/>
+    <w:link w:val="Fuzeile"/>
     <w:uiPriority w:val="99"/>
     <w:rsid w:val="008F2373"/>
     <w:rPr>
@@ -4208,9 +4228,9 @@
       <w:szCs w:val="20"/>
     </w:rPr>
   </w:style>
-  <w:style w:type="table" w:styleId="LightList-Accent1">
+  <w:style w:type="table" w:styleId="HelleListe-Akzent1">
     <w:name w:val="Light List Accent 1"/>
-    <w:basedOn w:val="TableNormal"/>
+    <w:basedOn w:val="NormaleTabelle"/>
     <w:uiPriority w:val="61"/>
     <w:rsid w:val="003B436F"/>
     <w:pPr>
@@ -4300,10 +4320,10 @@
       </w:tcPr>
     </w:tblStylePr>
   </w:style>
-  <w:style w:type="paragraph" w:styleId="FootnoteText">
+  <w:style w:type="paragraph" w:styleId="Funotentext">
     <w:name w:val="footnote text"/>
-    <w:basedOn w:val="Normal"/>
-    <w:link w:val="FootnoteTextChar"/>
+    <w:basedOn w:val="Standard"/>
+    <w:link w:val="FunotentextZchn"/>
     <w:uiPriority w:val="99"/>
     <w:semiHidden/>
     <w:unhideWhenUsed/>
@@ -4312,10 +4332,10 @@
       <w:spacing w:after="0"/>
     </w:pPr>
   </w:style>
-  <w:style w:type="character" w:customStyle="1" w:styleId="FootnoteTextChar">
-    <w:name w:val="Footnote Text Char"/>
-    <w:basedOn w:val="DefaultParagraphFont"/>
-    <w:link w:val="FootnoteText"/>
+  <w:style w:type="character" w:customStyle="1" w:styleId="FunotentextZchn">
+    <w:name w:val="Fußnotentext Zchn"/>
+    <w:basedOn w:val="Absatz-Standardschriftart"/>
+    <w:link w:val="Funotentext"/>
     <w:uiPriority w:val="99"/>
     <w:semiHidden/>
     <w:rsid w:val="00D72468"/>
@@ -4324,9 +4344,9 @@
       <w:szCs w:val="20"/>
     </w:rPr>
   </w:style>
-  <w:style w:type="character" w:styleId="FootnoteReference">
+  <w:style w:type="character" w:styleId="Funotenzeichen">
     <w:name w:val="footnote reference"/>
-    <w:basedOn w:val="DefaultParagraphFont"/>
+    <w:basedOn w:val="Absatz-Standardschriftart"/>
     <w:uiPriority w:val="99"/>
     <w:semiHidden/>
     <w:unhideWhenUsed/>
@@ -4628,7 +4648,7 @@
 </file>
 
 <file path=customXml/itemProps1.xml><?xml version="1.0" encoding="utf-8"?>
-<ds:datastoreItem xmlns:ds="http://schemas.openxmlformats.org/officeDocument/2006/customXml" ds:itemID="{0C896C94-B99D-4576-A11C-03A15CC572FD}">
+<ds:datastoreItem xmlns:ds="http://schemas.openxmlformats.org/officeDocument/2006/customXml" ds:itemID="{BF625746-4077-4172-A958-526AF3324066}">
   <ds:schemaRefs>
     <ds:schemaRef ds:uri="http://schemas.openxmlformats.org/officeDocument/2006/bibliography"/>
   </ds:schemaRefs>

</xml_diff>